<commit_message>
updated projects and resume
</commit_message>
<xml_diff>
--- a/assets/resume/Resume.docx
+++ b/assets/resume/Resume.docx
@@ -1,6 +1,6 @@
 
 <file path=word/document.xml><?xml version="1.0" encoding="utf-8"?>
-<w:document xmlns:wpc="http://schemas.microsoft.com/office/word/2010/wordprocessingCanvas" xmlns:cx="http://schemas.microsoft.com/office/drawing/2014/chartex" xmlns:cx1="http://schemas.microsoft.com/office/drawing/2015/9/8/chartex" xmlns:cx2="http://schemas.microsoft.com/office/drawing/2015/10/21/chartex" xmlns:cx3="http://schemas.microsoft.com/office/drawing/2016/5/9/chartex" xmlns:cx4="http://schemas.microsoft.com/office/drawing/2016/5/10/chartex" xmlns:cx5="http://schemas.microsoft.com/office/drawing/2016/5/11/chartex" xmlns:cx6="http://schemas.microsoft.com/office/drawing/2016/5/12/chartex" xmlns:cx7="http://schemas.microsoft.com/office/drawing/2016/5/13/chartex" xmlns:cx8="http://schemas.microsoft.com/office/drawing/2016/5/14/chartex" xmlns:mc="http://schemas.openxmlformats.org/markup-compatibility/2006" xmlns:aink="http://schemas.microsoft.com/office/drawing/2016/ink" xmlns:am3d="http://schemas.microsoft.com/office/drawing/2017/model3d" xmlns:o="urn:schemas-microsoft-com:office:office" xmlns:r="http://schemas.openxmlformats.org/officeDocument/2006/relationships" xmlns:m="http://schemas.openxmlformats.org/officeDocument/2006/math" xmlns:v="urn:schemas-microsoft-com:vml" xmlns:wp14="http://schemas.microsoft.com/office/word/2010/wordprocessingDrawing" xmlns:wp="http://schemas.openxmlformats.org/drawingml/2006/wordprocessingDrawing" xmlns:w10="urn:schemas-microsoft-com:office:word" xmlns:w="http://schemas.openxmlformats.org/wordprocessingml/2006/main" xmlns:w14="http://schemas.microsoft.com/office/word/2010/wordml" xmlns:w15="http://schemas.microsoft.com/office/word/2012/wordml" xmlns:w16cex="http://schemas.microsoft.com/office/word/2018/wordml/cex" xmlns:w16cid="http://schemas.microsoft.com/office/word/2016/wordml/cid" xmlns:w16="http://schemas.microsoft.com/office/word/2018/wordml" xmlns:w16se="http://schemas.microsoft.com/office/word/2015/wordml/symex" xmlns:wpg="http://schemas.microsoft.com/office/word/2010/wordprocessingGroup" xmlns:wpi="http://schemas.microsoft.com/office/word/2010/wordprocessingInk" xmlns:wne="http://schemas.microsoft.com/office/word/2006/wordml" xmlns:wps="http://schemas.microsoft.com/office/word/2010/wordprocessingShape" mc:Ignorable="w14 w15 w16se w16cid w16 w16cex wp14">
+<w:document xmlns:wpc="http://schemas.microsoft.com/office/word/2010/wordprocessingCanvas" xmlns:cx="http://schemas.microsoft.com/office/drawing/2014/chartex" xmlns:cx1="http://schemas.microsoft.com/office/drawing/2015/9/8/chartex" xmlns:cx2="http://schemas.microsoft.com/office/drawing/2015/10/21/chartex" xmlns:cx3="http://schemas.microsoft.com/office/drawing/2016/5/9/chartex" xmlns:cx4="http://schemas.microsoft.com/office/drawing/2016/5/10/chartex" xmlns:cx5="http://schemas.microsoft.com/office/drawing/2016/5/11/chartex" xmlns:cx6="http://schemas.microsoft.com/office/drawing/2016/5/12/chartex" xmlns:cx7="http://schemas.microsoft.com/office/drawing/2016/5/13/chartex" xmlns:cx8="http://schemas.microsoft.com/office/drawing/2016/5/14/chartex" xmlns:mc="http://schemas.openxmlformats.org/markup-compatibility/2006" xmlns:aink="http://schemas.microsoft.com/office/drawing/2016/ink" xmlns:am3d="http://schemas.microsoft.com/office/drawing/2017/model3d" xmlns:o="urn:schemas-microsoft-com:office:office" xmlns:r="http://schemas.openxmlformats.org/officeDocument/2006/relationships" xmlns:m="http://schemas.openxmlformats.org/officeDocument/2006/math" xmlns:v="urn:schemas-microsoft-com:vml" xmlns:wp14="http://schemas.microsoft.com/office/word/2010/wordprocessingDrawing" xmlns:wp="http://schemas.openxmlformats.org/drawingml/2006/wordprocessingDrawing" xmlns:w10="urn:schemas-microsoft-com:office:word" xmlns:w="http://schemas.openxmlformats.org/wordprocessingml/2006/main" xmlns:w14="http://schemas.microsoft.com/office/word/2010/wordml" xmlns:w15="http://schemas.microsoft.com/office/word/2012/wordml" xmlns:w16cex="http://schemas.microsoft.com/office/word/2018/wordml/cex" xmlns:w16cid="http://schemas.microsoft.com/office/word/2016/wordml/cid" xmlns:w16="http://schemas.microsoft.com/office/word/2018/wordml" xmlns:w16sdtdh="http://schemas.microsoft.com/office/word/2020/wordml/sdtdatahash" xmlns:w16se="http://schemas.microsoft.com/office/word/2015/wordml/symex" xmlns:wpg="http://schemas.microsoft.com/office/word/2010/wordprocessingGroup" xmlns:wpi="http://schemas.microsoft.com/office/word/2010/wordprocessingInk" xmlns:wne="http://schemas.microsoft.com/office/word/2006/wordml" xmlns:wps="http://schemas.microsoft.com/office/word/2010/wordprocessingShape" mc:Ignorable="w14 w15 w16se w16cid w16 w16cex w16sdtdh wp14">
   <w:body>
     <w:p>
       <w:pPr>
@@ -20,7 +20,7 @@
           <w:sz w:val="28"/>
           <w:szCs w:val="28"/>
         </w:rPr>
-        <w:t>Robert Jonkman</w:t>
+        <w:t>Robert W. Jonkman</w:t>
       </w:r>
     </w:p>
     <w:p>
@@ -31,11 +31,18 @@
           <w:rFonts w:ascii="Arial" w:eastAsia="Arial" w:hAnsi="Arial" w:cs="Arial"/>
         </w:rPr>
       </w:pPr>
-      <w:hyperlink r:id="rId6" w:history="1">
+      <w:r>
+        <w:rPr>
+          <w:rFonts w:ascii="Arial" w:eastAsia="Arial" w:hAnsi="Arial" w:cs="Arial"/>
+        </w:rPr>
+        <w:t xml:space="preserve">(905) 715-6835 | </w:t>
+      </w:r>
+      <w:hyperlink r:id="rId6">
         <w:r>
           <w:rPr>
-            <w:rStyle w:val="Hyperlink"/>
             <w:rFonts w:ascii="Arial" w:eastAsia="Arial" w:hAnsi="Arial" w:cs="Arial"/>
+            <w:color w:val="0563C1"/>
+            <w:u w:val="single"/>
           </w:rPr>
           <w:t>bobby.jonkman@hotmail.com</w:t>
         </w:r>
@@ -55,7 +62,14 @@
           <w:rFonts w:ascii="Arial" w:eastAsia="Arial" w:hAnsi="Arial" w:cs="Arial"/>
           <w:b/>
         </w:rPr>
-        <w:t>OBJECTIVE: IT PROFESSIONAL / PROGRAMMER</w:t>
+        <w:t xml:space="preserve">OBJECTIVE: IT PROFESSIONAL / </w:t>
+      </w:r>
+      <w:r>
+        <w:rPr>
+          <w:rFonts w:ascii="Arial" w:eastAsia="Arial" w:hAnsi="Arial" w:cs="Arial"/>
+          <w:b/>
+        </w:rPr>
+        <w:t>SOFTWARE DEVELOPER</w:t>
       </w:r>
     </w:p>
     <w:p>
@@ -86,13 +100,13 @@
           <w:rFonts w:ascii="Arial" w:eastAsia="Arial" w:hAnsi="Arial" w:cs="Arial"/>
           <w:b/>
         </w:rPr>
-        <w:t xml:space="preserve">Software Applications: </w:t>
-      </w:r>
-      <w:r>
-        <w:rPr>
-          <w:rFonts w:ascii="Arial" w:eastAsia="Arial" w:hAnsi="Arial" w:cs="Arial"/>
-        </w:rPr>
-        <w:t>Adobe Acrobat, Arduino, Cisco Packet Tracer, Git, Microsoft Office Suite, Microsoft Visio, MySQL Workbench, Visual Studio</w:t>
+        <w:t xml:space="preserve">Operating Systems: </w:t>
+      </w:r>
+      <w:r>
+        <w:rPr>
+          <w:rFonts w:ascii="Arial" w:eastAsia="Arial" w:hAnsi="Arial" w:cs="Arial"/>
+        </w:rPr>
+        <w:t>Windows &amp; Linux</w:t>
       </w:r>
     </w:p>
     <w:p>
@@ -107,27 +121,40 @@
           <w:rFonts w:ascii="Arial" w:eastAsia="Arial" w:hAnsi="Arial" w:cs="Arial"/>
           <w:b/>
         </w:rPr>
-        <w:t xml:space="preserve">Operating Systems: </w:t>
-      </w:r>
-      <w:r>
-        <w:rPr>
-          <w:rFonts w:ascii="Arial" w:eastAsia="Arial" w:hAnsi="Arial" w:cs="Arial"/>
-        </w:rPr>
-        <w:t>Windows 10, 7, Vista, XP &amp; Linux</w:t>
-      </w:r>
-    </w:p>
-    <w:p>
-      <w:pPr>
-        <w:spacing w:line="240" w:lineRule="auto"/>
-        <w:rPr>
-          <w:rFonts w:ascii="Arial" w:eastAsia="Arial" w:hAnsi="Arial" w:cs="Arial"/>
-        </w:rPr>
-      </w:pPr>
+        <w:t>Frameworks/Tools</w:t>
+      </w:r>
+      <w:r>
+        <w:rPr>
+          <w:rFonts w:ascii="Arial" w:eastAsia="Arial" w:hAnsi="Arial" w:cs="Arial"/>
+          <w:b/>
+        </w:rPr>
+        <w:t>:</w:t>
+      </w:r>
+      <w:r>
+        <w:rPr>
+          <w:rFonts w:ascii="Arial" w:eastAsia="Arial" w:hAnsi="Arial" w:cs="Arial"/>
+        </w:rPr>
+        <w:t xml:space="preserve"> </w:t>
+      </w:r>
       <w:bookmarkStart w:id="1" w:name="_heading=h.30j0zll" w:colFirst="0" w:colLast="0"/>
       <w:bookmarkEnd w:id="1"/>
       <w:r>
         <w:rPr>
           <w:rFonts w:ascii="Arial" w:eastAsia="Arial" w:hAnsi="Arial" w:cs="Arial"/>
+        </w:rPr>
+        <w:t>Node.js &amp; NPM, Express, MongoDB, Bootstrap</w:t>
+      </w:r>
+    </w:p>
+    <w:p>
+      <w:pPr>
+        <w:spacing w:line="240" w:lineRule="auto"/>
+        <w:rPr>
+          <w:rFonts w:ascii="Arial" w:eastAsia="Arial" w:hAnsi="Arial" w:cs="Arial"/>
+        </w:rPr>
+      </w:pPr>
+      <w:r>
+        <w:rPr>
+          <w:rFonts w:ascii="Arial" w:eastAsia="Arial" w:hAnsi="Arial" w:cs="Arial"/>
           <w:b/>
         </w:rPr>
         <w:t xml:space="preserve">Proficient in Programming Languages: </w:t>
@@ -136,7 +163,13 @@
         <w:rPr>
           <w:rFonts w:ascii="Arial" w:eastAsia="Arial" w:hAnsi="Arial" w:cs="Arial"/>
         </w:rPr>
-        <w:t>Java, HTML CSS and JavaScript, C#, PHP, SQL, Python, IBM mainframe(z/OS)</w:t>
+        <w:t>Java, HTML CSS and JavaScript, PHP, SQL</w:t>
+      </w:r>
+      <w:r>
+        <w:rPr>
+          <w:rFonts w:ascii="Arial" w:eastAsia="Arial" w:hAnsi="Arial" w:cs="Arial"/>
+        </w:rPr>
+        <w:t>, MySQL</w:t>
       </w:r>
     </w:p>
     <w:p>
@@ -159,14 +192,6 @@
         </w:rPr>
         <w:t>Install motherboard, RAM, CPU, power supply, video/sound cards, OS. Able to troubleshoot software problems and peripheral accessories (printers, headsets, modems etc.)</w:t>
       </w:r>
-    </w:p>
-    <w:p>
-      <w:pPr>
-        <w:spacing w:line="240" w:lineRule="auto"/>
-        <w:rPr>
-          <w:rFonts w:ascii="Arial" w:eastAsia="Arial" w:hAnsi="Arial" w:cs="Arial"/>
-        </w:rPr>
-      </w:pPr>
     </w:p>
     <w:p>
       <w:pPr>
@@ -206,8 +231,36 @@
       <w:r>
         <w:rPr>
           <w:rFonts w:ascii="Arial" w:eastAsia="Arial" w:hAnsi="Arial" w:cs="Arial"/>
-        </w:rPr>
-        <w:t xml:space="preserve">Multiple certifications including: </w:t>
+          <w:color w:val="000000"/>
+        </w:rPr>
+        <w:t>Ongoing portfolio projec</w:t>
+      </w:r>
+      <w:r>
+        <w:rPr>
+          <w:rFonts w:ascii="Arial" w:eastAsia="Arial" w:hAnsi="Arial" w:cs="Arial"/>
+          <w:color w:val="000000"/>
+        </w:rPr>
+        <w:t>t</w:t>
+      </w:r>
+      <w:r>
+        <w:rPr>
+          <w:rFonts w:ascii="Arial" w:eastAsia="Arial" w:hAnsi="Arial" w:cs="Arial"/>
+          <w:color w:val="000000"/>
+        </w:rPr>
+        <w:t xml:space="preserve"> (</w:t>
+      </w:r>
+      <w:r>
+        <w:rPr>
+          <w:rFonts w:ascii="Arial" w:eastAsia="Arial" w:hAnsi="Arial" w:cs="Arial"/>
+        </w:rPr>
+        <w:t>https://bobbyjonkman.ca/</w:t>
+      </w:r>
+      <w:r>
+        <w:rPr>
+          <w:rFonts w:ascii="Arial" w:eastAsia="Arial" w:hAnsi="Arial" w:cs="Arial"/>
+          <w:color w:val="000000"/>
+        </w:rPr>
+        <w:t>)</w:t>
       </w:r>
     </w:p>
     <w:p>
@@ -232,22 +285,8 @@
       <w:r>
         <w:rPr>
           <w:rFonts w:ascii="Arial" w:eastAsia="Arial" w:hAnsi="Arial" w:cs="Arial"/>
-          <w:color w:val="000000"/>
-        </w:rPr>
-        <w:t>Ongoing portfolio project with full front/backend support. (</w:t>
-      </w:r>
-      <w:r>
-        <w:rPr>
-          <w:rFonts w:ascii="Arial" w:eastAsia="Arial" w:hAnsi="Arial" w:cs="Arial"/>
-        </w:rPr>
-        <w:t>https://bobbyjonkman.ca/</w:t>
-      </w:r>
-      <w:r>
-        <w:rPr>
-          <w:rFonts w:ascii="Arial" w:eastAsia="Arial" w:hAnsi="Arial" w:cs="Arial"/>
-          <w:color w:val="000000"/>
-        </w:rPr>
-        <w:t>)</w:t>
+        </w:rPr>
+        <w:t>Achieved dean’s list in multiple semesters</w:t>
       </w:r>
     </w:p>
     <w:p>
@@ -272,32 +311,6 @@
       <w:r>
         <w:rPr>
           <w:rFonts w:ascii="Arial" w:eastAsia="Arial" w:hAnsi="Arial" w:cs="Arial"/>
-        </w:rPr>
-        <w:t>Achieved dean’s list in multiple semesters</w:t>
-      </w:r>
-    </w:p>
-    <w:p>
-      <w:pPr>
-        <w:numPr>
-          <w:ilvl w:val="0"/>
-          <w:numId w:val="3"/>
-        </w:numPr>
-        <w:pBdr>
-          <w:top w:val="nil"/>
-          <w:left w:val="nil"/>
-          <w:bottom w:val="nil"/>
-          <w:right w:val="nil"/>
-          <w:between w:val="nil"/>
-        </w:pBdr>
-        <w:spacing w:after="0" w:line="240" w:lineRule="auto"/>
-        <w:rPr>
-          <w:rFonts w:ascii="Arial" w:eastAsia="Arial" w:hAnsi="Arial" w:cs="Arial"/>
-          <w:color w:val="000000"/>
-        </w:rPr>
-      </w:pPr>
-      <w:r>
-        <w:rPr>
-          <w:rFonts w:ascii="Arial" w:eastAsia="Arial" w:hAnsi="Arial" w:cs="Arial"/>
           <w:color w:val="000000"/>
         </w:rPr>
         <w:t>Certified in: Standard First Aid and CPR</w:t>
@@ -327,15 +340,65 @@
           <w:rFonts w:ascii="Arial" w:eastAsia="Arial" w:hAnsi="Arial" w:cs="Arial"/>
           <w:color w:val="000000"/>
         </w:rPr>
-        <w:t>Captain of Bantam and Midget Rep Hockey Team</w:t>
-      </w:r>
-    </w:p>
-    <w:p>
-      <w:pPr>
+        <w:t>Team c</w:t>
+      </w:r>
+      <w:r>
+        <w:rPr>
+          <w:rFonts w:ascii="Arial" w:eastAsia="Arial" w:hAnsi="Arial" w:cs="Arial"/>
+          <w:color w:val="000000"/>
+        </w:rPr>
+        <w:t xml:space="preserve">aptain of </w:t>
+      </w:r>
+      <w:r>
+        <w:rPr>
+          <w:rFonts w:ascii="Arial" w:eastAsia="Arial" w:hAnsi="Arial" w:cs="Arial"/>
+          <w:color w:val="000000"/>
+        </w:rPr>
+        <w:t>multiple rep h</w:t>
+      </w:r>
+      <w:r>
+        <w:rPr>
+          <w:rFonts w:ascii="Arial" w:eastAsia="Arial" w:hAnsi="Arial" w:cs="Arial"/>
+          <w:color w:val="000000"/>
+        </w:rPr>
+        <w:t xml:space="preserve">ockey </w:t>
+      </w:r>
+      <w:r>
+        <w:rPr>
+          <w:rFonts w:ascii="Arial" w:eastAsia="Arial" w:hAnsi="Arial" w:cs="Arial"/>
+          <w:color w:val="000000"/>
+        </w:rPr>
+        <w:t>t</w:t>
+      </w:r>
+      <w:r>
+        <w:rPr>
+          <w:rFonts w:ascii="Arial" w:eastAsia="Arial" w:hAnsi="Arial" w:cs="Arial"/>
+          <w:color w:val="000000"/>
+        </w:rPr>
+        <w:t>eam</w:t>
+      </w:r>
+      <w:r>
+        <w:rPr>
+          <w:rFonts w:ascii="Arial" w:eastAsia="Arial" w:hAnsi="Arial" w:cs="Arial"/>
+          <w:color w:val="000000"/>
+        </w:rPr>
+        <w:t>s</w:t>
+      </w:r>
+    </w:p>
+    <w:p>
+      <w:pPr>
+        <w:pBdr>
+          <w:top w:val="nil"/>
+          <w:left w:val="nil"/>
+          <w:bottom w:val="nil"/>
+          <w:right w:val="nil"/>
+          <w:between w:val="nil"/>
+        </w:pBdr>
         <w:spacing w:line="240" w:lineRule="auto"/>
-        <w:ind w:left="360"/>
-        <w:rPr>
-          <w:rFonts w:ascii="Arial" w:eastAsia="Arial" w:hAnsi="Arial" w:cs="Arial"/>
+        <w:ind w:left="720"/>
+        <w:rPr>
+          <w:rFonts w:ascii="Arial" w:eastAsia="Arial" w:hAnsi="Arial" w:cs="Arial"/>
+          <w:color w:val="000000"/>
         </w:rPr>
       </w:pPr>
     </w:p>
@@ -367,13 +430,13 @@
           <w:rFonts w:ascii="Arial" w:eastAsia="Arial" w:hAnsi="Arial" w:cs="Arial"/>
           <w:i/>
         </w:rPr>
-        <w:t>March 2019 – July 2019</w:t>
-      </w:r>
-      <w:r>
-        <w:rPr>
-          <w:rFonts w:ascii="Arial" w:eastAsia="Arial" w:hAnsi="Arial" w:cs="Arial"/>
-        </w:rPr>
-        <w:t>: Sprinkler Fitter Apprentice – Standard Fire</w:t>
+        <w:t>April 2022 – September 2022</w:t>
+      </w:r>
+      <w:r>
+        <w:rPr>
+          <w:rFonts w:ascii="Arial" w:eastAsia="Arial" w:hAnsi="Arial" w:cs="Arial"/>
+        </w:rPr>
+        <w:t>: Software Developer – Town of Bradford West Gwillimbury</w:t>
       </w:r>
     </w:p>
     <w:p>
@@ -400,7 +463,35 @@
           <w:rFonts w:ascii="Arial" w:eastAsia="Arial" w:hAnsi="Arial" w:cs="Arial"/>
           <w:color w:val="000000"/>
         </w:rPr>
-        <w:t>Picking up and delivering material</w:t>
+        <w:t>Develop</w:t>
+      </w:r>
+      <w:r>
+        <w:rPr>
+          <w:rFonts w:ascii="Arial" w:eastAsia="Arial" w:hAnsi="Arial" w:cs="Arial"/>
+          <w:color w:val="000000"/>
+        </w:rPr>
+        <w:t>ed</w:t>
+      </w:r>
+      <w:r>
+        <w:rPr>
+          <w:rFonts w:ascii="Arial" w:eastAsia="Arial" w:hAnsi="Arial" w:cs="Arial"/>
+          <w:color w:val="000000"/>
+        </w:rPr>
+        <w:t xml:space="preserve"> and design</w:t>
+      </w:r>
+      <w:r>
+        <w:rPr>
+          <w:rFonts w:ascii="Arial" w:eastAsia="Arial" w:hAnsi="Arial" w:cs="Arial"/>
+          <w:color w:val="000000"/>
+        </w:rPr>
+        <w:t>ed</w:t>
+      </w:r>
+      <w:r>
+        <w:rPr>
+          <w:rFonts w:ascii="Arial" w:eastAsia="Arial" w:hAnsi="Arial" w:cs="Arial"/>
+          <w:color w:val="000000"/>
+        </w:rPr>
+        <w:t xml:space="preserve"> multiple internal web applications</w:t>
       </w:r>
     </w:p>
     <w:p>
@@ -427,6 +518,124 @@
           <w:rFonts w:ascii="Arial" w:eastAsia="Arial" w:hAnsi="Arial" w:cs="Arial"/>
           <w:color w:val="000000"/>
         </w:rPr>
+        <w:t>Deployed web application using Windows IIS</w:t>
+      </w:r>
+    </w:p>
+    <w:p>
+      <w:pPr>
+        <w:numPr>
+          <w:ilvl w:val="0"/>
+          <w:numId w:val="1"/>
+        </w:numPr>
+        <w:pBdr>
+          <w:top w:val="nil"/>
+          <w:left w:val="nil"/>
+          <w:bottom w:val="nil"/>
+          <w:right w:val="nil"/>
+          <w:between w:val="nil"/>
+        </w:pBdr>
+        <w:spacing w:after="0" w:line="240" w:lineRule="auto"/>
+        <w:rPr>
+          <w:rFonts w:ascii="Arial" w:eastAsia="Arial" w:hAnsi="Arial" w:cs="Arial"/>
+          <w:color w:val="000000"/>
+        </w:rPr>
+      </w:pPr>
+      <w:r>
+        <w:rPr>
+          <w:rFonts w:ascii="Arial" w:eastAsia="Arial" w:hAnsi="Arial" w:cs="Arial"/>
+          <w:color w:val="000000"/>
+        </w:rPr>
+        <w:t>Node.js, Express and MySQL backend, responsive front-end using Bootstrap 5</w:t>
+      </w:r>
+    </w:p>
+    <w:p>
+      <w:pPr>
+        <w:pBdr>
+          <w:top w:val="nil"/>
+          <w:left w:val="nil"/>
+          <w:bottom w:val="nil"/>
+          <w:right w:val="nil"/>
+          <w:between w:val="nil"/>
+        </w:pBdr>
+        <w:spacing w:after="0" w:line="240" w:lineRule="auto"/>
+        <w:rPr>
+          <w:rFonts w:ascii="Arial" w:eastAsia="Arial" w:hAnsi="Arial" w:cs="Arial"/>
+          <w:color w:val="000000"/>
+        </w:rPr>
+      </w:pPr>
+    </w:p>
+    <w:p>
+      <w:pPr>
+        <w:spacing w:line="240" w:lineRule="auto"/>
+        <w:rPr>
+          <w:rFonts w:ascii="Arial" w:eastAsia="Arial" w:hAnsi="Arial" w:cs="Arial"/>
+        </w:rPr>
+      </w:pPr>
+      <w:r>
+        <w:rPr>
+          <w:rFonts w:ascii="Arial" w:eastAsia="Arial" w:hAnsi="Arial" w:cs="Arial"/>
+          <w:i/>
+        </w:rPr>
+        <w:t>March 2019 – July 2019</w:t>
+      </w:r>
+      <w:r>
+        <w:rPr>
+          <w:rFonts w:ascii="Arial" w:eastAsia="Arial" w:hAnsi="Arial" w:cs="Arial"/>
+        </w:rPr>
+        <w:t>: Sprinkler Fitter Apprentice – Standard Fire</w:t>
+      </w:r>
+    </w:p>
+    <w:p>
+      <w:pPr>
+        <w:numPr>
+          <w:ilvl w:val="0"/>
+          <w:numId w:val="1"/>
+        </w:numPr>
+        <w:pBdr>
+          <w:top w:val="nil"/>
+          <w:left w:val="nil"/>
+          <w:bottom w:val="nil"/>
+          <w:right w:val="nil"/>
+          <w:between w:val="nil"/>
+        </w:pBdr>
+        <w:spacing w:after="0" w:line="240" w:lineRule="auto"/>
+        <w:rPr>
+          <w:rFonts w:ascii="Arial" w:eastAsia="Arial" w:hAnsi="Arial" w:cs="Arial"/>
+          <w:color w:val="000000"/>
+        </w:rPr>
+      </w:pPr>
+      <w:r>
+        <w:rPr>
+          <w:rFonts w:ascii="Arial" w:eastAsia="Arial" w:hAnsi="Arial" w:cs="Arial"/>
+          <w:color w:val="000000"/>
+        </w:rPr>
+        <w:t>Picking up and delivering material</w:t>
+      </w:r>
+    </w:p>
+    <w:p>
+      <w:pPr>
+        <w:numPr>
+          <w:ilvl w:val="0"/>
+          <w:numId w:val="1"/>
+        </w:numPr>
+        <w:pBdr>
+          <w:top w:val="nil"/>
+          <w:left w:val="nil"/>
+          <w:bottom w:val="nil"/>
+          <w:right w:val="nil"/>
+          <w:between w:val="nil"/>
+        </w:pBdr>
+        <w:spacing w:after="0" w:line="240" w:lineRule="auto"/>
+        <w:rPr>
+          <w:rFonts w:ascii="Arial" w:eastAsia="Arial" w:hAnsi="Arial" w:cs="Arial"/>
+          <w:color w:val="000000"/>
+        </w:rPr>
+      </w:pPr>
+      <w:r>
+        <w:rPr>
+          <w:rFonts w:ascii="Arial" w:eastAsia="Arial" w:hAnsi="Arial" w:cs="Arial"/>
+          <w:color w:val="000000"/>
+        </w:rPr>
         <w:t>Prepping material for installation</w:t>
       </w:r>
     </w:p>
@@ -561,9 +770,17 @@
     </w:p>
     <w:p>
       <w:pPr>
+        <w:pBdr>
+          <w:top w:val="nil"/>
+          <w:left w:val="nil"/>
+          <w:bottom w:val="nil"/>
+          <w:right w:val="nil"/>
+          <w:between w:val="nil"/>
+        </w:pBdr>
         <w:spacing w:line="240" w:lineRule="auto"/>
         <w:rPr>
           <w:rFonts w:ascii="Arial" w:eastAsia="Arial" w:hAnsi="Arial" w:cs="Arial"/>
+          <w:color w:val="000000"/>
         </w:rPr>
       </w:pPr>
     </w:p>
@@ -637,19 +854,29 @@
         </w:rPr>
         <w:t xml:space="preserve">Advanced </w:t>
       </w:r>
-      <w:proofErr w:type="gramStart"/>
-      <w:r>
-        <w:rPr>
-          <w:rFonts w:ascii="Arial" w:eastAsia="Arial" w:hAnsi="Arial" w:cs="Arial"/>
-        </w:rPr>
-        <w:t>Object Oriented</w:t>
-      </w:r>
-      <w:proofErr w:type="gramEnd"/>
-      <w:r>
-        <w:rPr>
-          <w:rFonts w:ascii="Arial" w:eastAsia="Arial" w:hAnsi="Arial" w:cs="Arial"/>
-        </w:rPr>
-        <w:t xml:space="preserve"> Programming, Advanced Web Programming, Advanced Databases, Mainframe Environment, Networking Essentials, .NET Programming</w:t>
+      <w:r>
+        <w:rPr>
+          <w:rFonts w:ascii="Arial" w:eastAsia="Arial" w:hAnsi="Arial" w:cs="Arial"/>
+        </w:rPr>
+        <w:t>Object-Oriented</w:t>
+      </w:r>
+      <w:r>
+        <w:rPr>
+          <w:rFonts w:ascii="Arial" w:eastAsia="Arial" w:hAnsi="Arial" w:cs="Arial"/>
+        </w:rPr>
+        <w:t xml:space="preserve"> Programming, Advanced Web Programming, Advanced Databases, </w:t>
+      </w:r>
+      <w:r>
+        <w:rPr>
+          <w:rFonts w:ascii="Arial" w:eastAsia="Arial" w:hAnsi="Arial" w:cs="Arial"/>
+        </w:rPr>
+        <w:t>Business Intelligence Tools</w:t>
+      </w:r>
+      <w:r>
+        <w:rPr>
+          <w:rFonts w:ascii="Arial" w:eastAsia="Arial" w:hAnsi="Arial" w:cs="Arial"/>
+        </w:rPr>
+        <w:t>, Networking Essentials, .NET Programming</w:t>
       </w:r>
     </w:p>
     <w:sectPr>
@@ -663,11 +890,11 @@
 </file>
 
 <file path=word/numbering.xml><?xml version="1.0" encoding="utf-8"?>
-<w:numbering xmlns:wpc="http://schemas.microsoft.com/office/word/2010/wordprocessingCanvas" xmlns:cx="http://schemas.microsoft.com/office/drawing/2014/chartex" xmlns:cx1="http://schemas.microsoft.com/office/drawing/2015/9/8/chartex" xmlns:cx2="http://schemas.microsoft.com/office/drawing/2015/10/21/chartex" xmlns:cx3="http://schemas.microsoft.com/office/drawing/2016/5/9/chartex" xmlns:cx4="http://schemas.microsoft.com/office/drawing/2016/5/10/chartex" xmlns:cx5="http://schemas.microsoft.com/office/drawing/2016/5/11/chartex" xmlns:cx6="http://schemas.microsoft.com/office/drawing/2016/5/12/chartex" xmlns:cx7="http://schemas.microsoft.com/office/drawing/2016/5/13/chartex" xmlns:cx8="http://schemas.microsoft.com/office/drawing/2016/5/14/chartex" xmlns:mc="http://schemas.openxmlformats.org/markup-compatibility/2006" xmlns:aink="http://schemas.microsoft.com/office/drawing/2016/ink" xmlns:am3d="http://schemas.microsoft.com/office/drawing/2017/model3d" xmlns:o="urn:schemas-microsoft-com:office:office" xmlns:r="http://schemas.openxmlformats.org/officeDocument/2006/relationships" xmlns:m="http://schemas.openxmlformats.org/officeDocument/2006/math" xmlns:v="urn:schemas-microsoft-com:vml" xmlns:wp14="http://schemas.microsoft.com/office/word/2010/wordprocessingDrawing" xmlns:wp="http://schemas.openxmlformats.org/drawingml/2006/wordprocessingDrawing" xmlns:w10="urn:schemas-microsoft-com:office:word" xmlns:w="http://schemas.openxmlformats.org/wordprocessingml/2006/main" xmlns:w14="http://schemas.microsoft.com/office/word/2010/wordml" xmlns:w15="http://schemas.microsoft.com/office/word/2012/wordml" xmlns:w16cex="http://schemas.microsoft.com/office/word/2018/wordml/cex" xmlns:w16cid="http://schemas.microsoft.com/office/word/2016/wordml/cid" xmlns:w16="http://schemas.microsoft.com/office/word/2018/wordml" xmlns:w16se="http://schemas.microsoft.com/office/word/2015/wordml/symex" xmlns:wpg="http://schemas.microsoft.com/office/word/2010/wordprocessingGroup" xmlns:wpi="http://schemas.microsoft.com/office/word/2010/wordprocessingInk" xmlns:wne="http://schemas.microsoft.com/office/word/2006/wordml" xmlns:wps="http://schemas.microsoft.com/office/word/2010/wordprocessingShape" mc:Ignorable="w14 w15 w16se w16cid w16 w16cex wp14">
+<w:numbering xmlns:wpc="http://schemas.microsoft.com/office/word/2010/wordprocessingCanvas" xmlns:cx="http://schemas.microsoft.com/office/drawing/2014/chartex" xmlns:cx1="http://schemas.microsoft.com/office/drawing/2015/9/8/chartex" xmlns:cx2="http://schemas.microsoft.com/office/drawing/2015/10/21/chartex" xmlns:cx3="http://schemas.microsoft.com/office/drawing/2016/5/9/chartex" xmlns:cx4="http://schemas.microsoft.com/office/drawing/2016/5/10/chartex" xmlns:cx5="http://schemas.microsoft.com/office/drawing/2016/5/11/chartex" xmlns:cx6="http://schemas.microsoft.com/office/drawing/2016/5/12/chartex" xmlns:cx7="http://schemas.microsoft.com/office/drawing/2016/5/13/chartex" xmlns:cx8="http://schemas.microsoft.com/office/drawing/2016/5/14/chartex" xmlns:mc="http://schemas.openxmlformats.org/markup-compatibility/2006" xmlns:aink="http://schemas.microsoft.com/office/drawing/2016/ink" xmlns:am3d="http://schemas.microsoft.com/office/drawing/2017/model3d" xmlns:o="urn:schemas-microsoft-com:office:office" xmlns:r="http://schemas.openxmlformats.org/officeDocument/2006/relationships" xmlns:m="http://schemas.openxmlformats.org/officeDocument/2006/math" xmlns:v="urn:schemas-microsoft-com:vml" xmlns:wp14="http://schemas.microsoft.com/office/word/2010/wordprocessingDrawing" xmlns:wp="http://schemas.openxmlformats.org/drawingml/2006/wordprocessingDrawing" xmlns:w10="urn:schemas-microsoft-com:office:word" xmlns:w="http://schemas.openxmlformats.org/wordprocessingml/2006/main" xmlns:w14="http://schemas.microsoft.com/office/word/2010/wordml" xmlns:w15="http://schemas.microsoft.com/office/word/2012/wordml" xmlns:w16cex="http://schemas.microsoft.com/office/word/2018/wordml/cex" xmlns:w16cid="http://schemas.microsoft.com/office/word/2016/wordml/cid" xmlns:w16="http://schemas.microsoft.com/office/word/2018/wordml" xmlns:w16sdtdh="http://schemas.microsoft.com/office/word/2020/wordml/sdtdatahash" xmlns:w16se="http://schemas.microsoft.com/office/word/2015/wordml/symex" xmlns:wpg="http://schemas.microsoft.com/office/word/2010/wordprocessingGroup" xmlns:wpi="http://schemas.microsoft.com/office/word/2010/wordprocessingInk" xmlns:wne="http://schemas.microsoft.com/office/word/2006/wordml" xmlns:wps="http://schemas.microsoft.com/office/word/2010/wordprocessingShape" mc:Ignorable="w14 w15 w16se w16cid w16 w16cex w16sdtdh wp14">
   <w:abstractNum w:abstractNumId="0" w15:restartNumberingAfterBreak="0">
-    <w:nsid w:val="392E6888"/>
+    <w:nsid w:val="485B09CB"/>
     <w:multiLevelType w:val="multilevel"/>
-    <w:tmpl w:val="0388D3FC"/>
+    <w:tmpl w:val="A18CEB12"/>
     <w:lvl w:ilvl="0">
       <w:start w:val="1"/>
       <w:numFmt w:val="bullet"/>
@@ -778,9 +1005,9 @@
     </w:lvl>
   </w:abstractNum>
   <w:abstractNum w:abstractNumId="1" w15:restartNumberingAfterBreak="0">
-    <w:nsid w:val="5AE373E4"/>
+    <w:nsid w:val="69B10799"/>
     <w:multiLevelType w:val="multilevel"/>
-    <w:tmpl w:val="8AC4125A"/>
+    <w:tmpl w:val="54B659A6"/>
     <w:lvl w:ilvl="0">
       <w:start w:val="1"/>
       <w:numFmt w:val="bullet"/>
@@ -891,9 +1118,9 @@
     </w:lvl>
   </w:abstractNum>
   <w:abstractNum w:abstractNumId="2" w15:restartNumberingAfterBreak="0">
-    <w:nsid w:val="7C5E64C6"/>
+    <w:nsid w:val="7B1F2EFF"/>
     <w:multiLevelType w:val="multilevel"/>
-    <w:tmpl w:val="7ED670CC"/>
+    <w:tmpl w:val="3234722E"/>
     <w:lvl w:ilvl="0">
       <w:start w:val="1"/>
       <w:numFmt w:val="bullet"/>
@@ -1004,19 +1231,19 @@
     </w:lvl>
   </w:abstractNum>
   <w:num w:numId="1">
-    <w:abstractNumId w:val="0"/>
+    <w:abstractNumId w:val="2"/>
   </w:num>
   <w:num w:numId="2">
-    <w:abstractNumId w:val="2"/>
+    <w:abstractNumId w:val="1"/>
   </w:num>
   <w:num w:numId="3">
-    <w:abstractNumId w:val="1"/>
+    <w:abstractNumId w:val="0"/>
   </w:num>
 </w:numbering>
 </file>
 
 <file path=word/styles.xml><?xml version="1.0" encoding="utf-8"?>
-<w:styles xmlns:mc="http://schemas.openxmlformats.org/markup-compatibility/2006" xmlns:r="http://schemas.openxmlformats.org/officeDocument/2006/relationships" xmlns:w="http://schemas.openxmlformats.org/wordprocessingml/2006/main" xmlns:w14="http://schemas.microsoft.com/office/word/2010/wordml" xmlns:w15="http://schemas.microsoft.com/office/word/2012/wordml" xmlns:w16cex="http://schemas.microsoft.com/office/word/2018/wordml/cex" xmlns:w16cid="http://schemas.microsoft.com/office/word/2016/wordml/cid" xmlns:w16="http://schemas.microsoft.com/office/word/2018/wordml" xmlns:w16se="http://schemas.microsoft.com/office/word/2015/wordml/symex" mc:Ignorable="w14 w15 w16se w16cid w16 w16cex">
+<w:styles xmlns:mc="http://schemas.openxmlformats.org/markup-compatibility/2006" xmlns:r="http://schemas.openxmlformats.org/officeDocument/2006/relationships" xmlns:w="http://schemas.openxmlformats.org/wordprocessingml/2006/main" xmlns:w14="http://schemas.microsoft.com/office/word/2010/wordml" xmlns:w15="http://schemas.microsoft.com/office/word/2012/wordml" xmlns:w16cex="http://schemas.microsoft.com/office/word/2018/wordml/cex" xmlns:w16cid="http://schemas.microsoft.com/office/word/2016/wordml/cid" xmlns:w16="http://schemas.microsoft.com/office/word/2018/wordml" xmlns:w16sdtdh="http://schemas.microsoft.com/office/word/2020/wordml/sdtdatahash" xmlns:w16se="http://schemas.microsoft.com/office/word/2015/wordml/symex" mc:Ignorable="w14 w15 w16se w16cid w16 w16cex w16sdtdh">
   <w:docDefaults>
     <w:rPrDefault>
       <w:rPr>

</xml_diff>